<commit_message>
agregue otra vez el .doc al repo
</commit_message>
<xml_diff>
--- a/cambios en el proyecto.docx
+++ b/cambios en el proyecto.docx
@@ -4,13 +4,112 @@
   <w:body>
     <w:p>
       <w:r>
-        <w:t xml:space="preserve">Reduje un poco el tamaño de las imágenes, le puse los alt a todas. Cambie el texto de relleno del inicio. Puse los meta description y keywords, cambie un poco el color del nav para que genere mas contraste e hice mas grande la fuente. </w:t>
-      </w:r>
-      <w:r>
-        <w:t>Aparte agregue un mixin y un map a las variables para hacer unas clases de tamaños para las fuentes.</w:t>
-      </w:r>
-      <w:r>
-        <w:t xml:space="preserve"> Mejore el anidamiento de scss (creo jaja) </w:t>
+        <w:t xml:space="preserve">Reduje un poco el tamaño de las imágenes, le puse los </w:t>
+      </w:r>
+      <w:proofErr w:type="spellStart"/>
+      <w:r>
+        <w:t>alt</w:t>
+      </w:r>
+      <w:proofErr w:type="spellEnd"/>
+      <w:r>
+        <w:t xml:space="preserve"> a todas. Cambie el texto de relleno del inicio. Puse los meta </w:t>
+      </w:r>
+      <w:proofErr w:type="spellStart"/>
+      <w:r>
+        <w:t>description</w:t>
+      </w:r>
+      <w:proofErr w:type="spellEnd"/>
+      <w:r>
+        <w:t xml:space="preserve"> y </w:t>
+      </w:r>
+      <w:proofErr w:type="spellStart"/>
+      <w:r>
+        <w:t>keywords</w:t>
+      </w:r>
+      <w:proofErr w:type="spellEnd"/>
+      <w:r>
+        <w:t xml:space="preserve">, cambie un poco el color del </w:t>
+      </w:r>
+      <w:proofErr w:type="spellStart"/>
+      <w:r>
+        <w:t>nav</w:t>
+      </w:r>
+      <w:proofErr w:type="spellEnd"/>
+      <w:r>
+        <w:t xml:space="preserve"> para que genere </w:t>
+      </w:r>
+      <w:proofErr w:type="spellStart"/>
+      <w:r>
+        <w:t>mas</w:t>
+      </w:r>
+      <w:proofErr w:type="spellEnd"/>
+      <w:r>
+        <w:t xml:space="preserve"> contraste e hice </w:t>
+      </w:r>
+      <w:proofErr w:type="spellStart"/>
+      <w:r>
+        <w:t>mas</w:t>
+      </w:r>
+      <w:proofErr w:type="spellEnd"/>
+      <w:r>
+        <w:t xml:space="preserve"> grande la fuente. </w:t>
+      </w:r>
+      <w:r>
+        <w:t xml:space="preserve">Aparte agregue un </w:t>
+      </w:r>
+      <w:proofErr w:type="spellStart"/>
+      <w:r>
+        <w:t>mixin</w:t>
+      </w:r>
+      <w:proofErr w:type="spellEnd"/>
+      <w:r>
+        <w:t xml:space="preserve"> y un </w:t>
+      </w:r>
+      <w:proofErr w:type="spellStart"/>
+      <w:r>
+        <w:t>map</w:t>
+      </w:r>
+      <w:proofErr w:type="spellEnd"/>
+      <w:r>
+        <w:t xml:space="preserve"> a las variables para hacer unas clases de tamaños para las fuentes.</w:t>
+      </w:r>
+      <w:r>
+        <w:t xml:space="preserve"> Mejore el anidamiento de </w:t>
+      </w:r>
+      <w:proofErr w:type="spellStart"/>
+      <w:r>
+        <w:t>scss</w:t>
+      </w:r>
+      <w:proofErr w:type="spellEnd"/>
+      <w:r>
+        <w:t xml:space="preserve"> (creo jaja)</w:t>
+      </w:r>
+      <w:r>
+        <w:t xml:space="preserve">. </w:t>
+      </w:r>
+      <w:proofErr w:type="spellStart"/>
+      <w:r>
+        <w:t>Tambien</w:t>
+      </w:r>
+      <w:proofErr w:type="spellEnd"/>
+      <w:r>
+        <w:t xml:space="preserve"> cambie en el inicio el link para ir a productos, Google me decía que no ponga “</w:t>
+      </w:r>
+      <w:proofErr w:type="spellStart"/>
+      <w:r>
+        <w:t>click</w:t>
+      </w:r>
+      <w:proofErr w:type="spellEnd"/>
+      <w:r>
+        <w:t xml:space="preserve"> aquí” </w:t>
+      </w:r>
+      <w:proofErr w:type="spellStart"/>
+      <w:r>
+        <w:t>asi</w:t>
+      </w:r>
+      <w:proofErr w:type="spellEnd"/>
+      <w:r>
+        <w:t xml:space="preserve"> que lo cambie por la palabra productos en la tarjeta del inicio. </w:t>
       </w:r>
     </w:p>
     <w:sectPr>

</xml_diff>